<commit_message>
[FIX] new year present problem
</commit_message>
<xml_diff>
--- a/New-year-contest/New-year-present/New-year-present.docx
+++ b/New-year-contest/New-year-present/New-year-present.docx
@@ -4,7 +4,7 @@
   <w:body>
     <w:p>
       <w:pPr>
-        <w:jc w:val="center"/>
+        <w:jc w:val="right"/>
         <w:rPr>
           <w:rFonts w:ascii="TH Sarabun New" w:hAnsi="TH Sarabun New" w:cs="TH Sarabun New"/>
           <w:b/>
@@ -15,11 +15,32 @@
       </w:pPr>
       <w:r>
         <w:rPr>
+          <w:rFonts w:ascii="TH Sarabun New" w:hAnsi="TH Sarabun New" w:cs="TH Sarabun New"/>
+          <w:b/>
+          <w:bCs/>
+          <w:sz w:val="32"/>
+          <w:szCs w:val="32"/>
+        </w:rPr>
+        <w:t>1 sec, 64 MB</w:t>
+      </w:r>
+    </w:p>
+    <w:p>
+      <w:pPr>
+        <w:rPr>
+          <w:rFonts w:ascii="TH Sarabun New" w:hAnsi="TH Sarabun New" w:cs="TH Sarabun New"/>
+          <w:b/>
+          <w:bCs/>
+          <w:sz w:val="36"/>
+          <w:szCs w:val="36"/>
+        </w:rPr>
+      </w:pPr>
+      <w:r>
+        <w:rPr>
           <w:rFonts w:ascii="TH Sarabun New" w:hAnsi="TH Sarabun New" w:cs="TH Sarabun New" w:hint="cs"/>
           <w:b/>
           <w:bCs/>
-          <w:sz w:val="32"/>
-          <w:szCs w:val="32"/>
+          <w:sz w:val="36"/>
+          <w:szCs w:val="36"/>
         </w:rPr>
         <w:t>New year</w:t>
       </w:r>
@@ -28,8 +49,8 @@
           <w:rFonts w:ascii="TH Sarabun New" w:hAnsi="TH Sarabun New" w:cs="TH Sarabun New" w:hint="cs"/>
           <w:b/>
           <w:bCs/>
-          <w:sz w:val="32"/>
-          <w:szCs w:val="32"/>
+          <w:sz w:val="36"/>
+          <w:szCs w:val="36"/>
           <w:cs/>
         </w:rPr>
         <w:t xml:space="preserve"> </w:t>
@@ -39,147 +60,17 @@
           <w:rFonts w:ascii="TH Sarabun New" w:hAnsi="TH Sarabun New" w:cs="TH Sarabun New" w:hint="cs"/>
           <w:b/>
           <w:bCs/>
-          <w:sz w:val="32"/>
-          <w:szCs w:val="32"/>
+          <w:sz w:val="36"/>
+          <w:szCs w:val="36"/>
         </w:rPr>
         <w:t>present</w:t>
       </w:r>
-    </w:p>
-    <w:p>
-      <w:pPr>
-        <w:pBdr>
-          <w:bottom w:val="single" w:sz="8" w:space="1" w:color="auto"/>
-        </w:pBdr>
-        <w:jc w:val="center"/>
-        <w:rPr>
-          <w:rFonts w:ascii="TH Sarabun New" w:hAnsi="TH Sarabun New" w:cs="TH Sarabun New" w:hint="cs"/>
-          <w:sz w:val="32"/>
-          <w:szCs w:val="32"/>
-        </w:rPr>
-      </w:pPr>
-      <w:r>
-        <w:rPr>
-          <w:rFonts w:ascii="TH Sarabun New" w:hAnsi="TH Sarabun New" w:cs="TH Sarabun New"/>
-          <w:sz w:val="32"/>
-          <w:szCs w:val="32"/>
-        </w:rPr>
-        <w:t>[</w:t>
-      </w:r>
-      <w:r>
-        <w:rPr>
-          <w:rFonts w:ascii="TH Sarabun New" w:hAnsi="TH Sarabun New" w:cs="TH Sarabun New"/>
-          <w:sz w:val="32"/>
-          <w:szCs w:val="32"/>
-        </w:rPr>
-        <w:t xml:space="preserve"> </w:t>
-      </w:r>
-      <w:r>
-        <w:rPr>
-          <w:rFonts w:ascii="TH Sarabun New" w:hAnsi="TH Sarabun New" w:cs="TH Sarabun New"/>
-          <w:sz w:val="32"/>
-          <w:szCs w:val="32"/>
-        </w:rPr>
-        <w:t>Time limit: 1</w:t>
-      </w:r>
-      <w:r>
-        <w:rPr>
-          <w:rFonts w:ascii="TH Sarabun New" w:hAnsi="TH Sarabun New" w:cs="TH Sarabun New"/>
-          <w:sz w:val="32"/>
-          <w:szCs w:val="32"/>
-        </w:rPr>
-        <w:t xml:space="preserve"> </w:t>
-      </w:r>
-      <w:proofErr w:type="gramStart"/>
-      <w:r>
-        <w:rPr>
-          <w:rFonts w:ascii="TH Sarabun New" w:hAnsi="TH Sarabun New" w:cs="TH Sarabun New"/>
-          <w:sz w:val="32"/>
-          <w:szCs w:val="32"/>
-        </w:rPr>
-        <w:t>s</w:t>
-      </w:r>
-      <w:r>
-        <w:rPr>
-          <w:rFonts w:ascii="TH Sarabun New" w:hAnsi="TH Sarabun New" w:cs="TH Sarabun New"/>
-          <w:sz w:val="32"/>
-          <w:szCs w:val="32"/>
-        </w:rPr>
-        <w:t>ec</w:t>
-      </w:r>
-      <w:r>
-        <w:rPr>
-          <w:rFonts w:ascii="TH Sarabun New" w:hAnsi="TH Sarabun New" w:cs="TH Sarabun New"/>
-          <w:sz w:val="32"/>
-          <w:szCs w:val="32"/>
-        </w:rPr>
-        <w:t xml:space="preserve"> </w:t>
-      </w:r>
-      <w:r>
-        <w:rPr>
-          <w:rFonts w:ascii="TH Sarabun New" w:hAnsi="TH Sarabun New" w:cs="TH Sarabun New"/>
-          <w:sz w:val="32"/>
-          <w:szCs w:val="32"/>
-        </w:rPr>
-        <w:t>]</w:t>
-      </w:r>
-      <w:proofErr w:type="gramEnd"/>
-      <w:r>
-        <w:rPr>
-          <w:rFonts w:ascii="TH Sarabun New" w:hAnsi="TH Sarabun New" w:cs="TH Sarabun New"/>
-          <w:sz w:val="32"/>
-          <w:szCs w:val="32"/>
-        </w:rPr>
-        <w:t xml:space="preserve"> [</w:t>
-      </w:r>
-      <w:r>
-        <w:rPr>
-          <w:rFonts w:ascii="TH Sarabun New" w:hAnsi="TH Sarabun New" w:cs="TH Sarabun New"/>
-          <w:sz w:val="32"/>
-          <w:szCs w:val="32"/>
-        </w:rPr>
-        <w:t xml:space="preserve"> </w:t>
-      </w:r>
-      <w:r>
-        <w:rPr>
-          <w:rFonts w:ascii="TH Sarabun New" w:hAnsi="TH Sarabun New" w:cs="TH Sarabun New"/>
-          <w:sz w:val="32"/>
-          <w:szCs w:val="32"/>
-        </w:rPr>
-        <w:t>Memory limit: 64 MB</w:t>
-      </w:r>
-      <w:r>
-        <w:rPr>
-          <w:rFonts w:ascii="TH Sarabun New" w:hAnsi="TH Sarabun New" w:cs="TH Sarabun New"/>
-          <w:sz w:val="32"/>
-          <w:szCs w:val="32"/>
-        </w:rPr>
-        <w:t xml:space="preserve"> </w:t>
-      </w:r>
-      <w:r>
-        <w:rPr>
-          <w:rFonts w:ascii="TH Sarabun New" w:hAnsi="TH Sarabun New" w:cs="TH Sarabun New"/>
-          <w:sz w:val="32"/>
-          <w:szCs w:val="32"/>
-        </w:rPr>
-        <w:t>]</w:t>
-      </w:r>
-    </w:p>
-    <w:p>
-      <w:pPr>
-        <w:rPr>
-          <w:rFonts w:ascii="TH Sarabun New" w:hAnsi="TH Sarabun New" w:cs="TH Sarabun New" w:hint="cs"/>
-          <w:b/>
-          <w:bCs/>
-          <w:sz w:val="32"/>
-          <w:szCs w:val="32"/>
-        </w:rPr>
-      </w:pPr>
     </w:p>
     <w:p>
       <w:pPr>
         <w:jc w:val="thaiDistribute"/>
         <w:rPr>
-          <w:rFonts w:ascii="TH Sarabun New" w:eastAsiaTheme="minorEastAsia" w:hAnsi="TH Sarabun New" w:cs="TH Sarabun New" w:hint="cs"/>
+          <w:rFonts w:ascii="TH Sarabun New" w:eastAsiaTheme="minorEastAsia" w:hAnsi="TH Sarabun New" w:cs="TH Sarabun New"/>
           <w:sz w:val="32"/>
           <w:szCs w:val="32"/>
         </w:rPr>
@@ -214,6 +105,9 @@
       </w:r>
       <m:oMath>
         <m:r>
+          <m:rPr>
+            <m:sty m:val="p"/>
+          </m:rPr>
           <w:rPr>
             <w:rFonts w:ascii="Cambria Math" w:hAnsi="Cambria Math" w:cs="TH Sarabun New" w:hint="cs"/>
             <w:szCs w:val="24"/>
@@ -236,18 +130,76 @@
           <w:szCs w:val="32"/>
           <w:cs/>
         </w:rPr>
-        <w:t>ขวด โดยน้ำผึ้งขวดที่</w:t>
+        <w:t xml:space="preserve">ขวด </w:t>
       </w:r>
       <w:r>
         <w:rPr>
           <w:rFonts w:ascii="TH Sarabun New" w:hAnsi="TH Sarabun New" w:cs="TH Sarabun New" w:hint="cs"/>
           <w:sz w:val="32"/>
           <w:szCs w:val="32"/>
-        </w:rPr>
-        <w:t xml:space="preserve"> </w:t>
+          <w:cs/>
+        </w:rPr>
+        <w:t xml:space="preserve">หมายเลขตั้งแต่ </w:t>
+      </w:r>
+      <w:r>
+        <w:rPr>
+          <w:rFonts w:ascii="TH Sarabun New" w:hAnsi="TH Sarabun New" w:cs="TH Sarabun New"/>
+          <w:sz w:val="32"/>
+          <w:szCs w:val="32"/>
+        </w:rPr>
+        <w:t xml:space="preserve">1 </w:t>
+      </w:r>
+      <w:r>
+        <w:rPr>
+          <w:rFonts w:ascii="TH Sarabun New" w:hAnsi="TH Sarabun New" w:cs="TH Sarabun New" w:hint="cs"/>
+          <w:sz w:val="32"/>
+          <w:szCs w:val="32"/>
+          <w:cs/>
+        </w:rPr>
+        <w:t xml:space="preserve">ถึง </w:t>
       </w:r>
       <m:oMath>
         <m:r>
+          <m:rPr>
+            <m:sty m:val="p"/>
+          </m:rPr>
+          <w:rPr>
+            <w:rFonts w:ascii="Cambria Math" w:hAnsi="Cambria Math" w:cs="TH Sarabun New"/>
+            <w:szCs w:val="24"/>
+          </w:rPr>
+          <m:t>N</m:t>
+        </m:r>
+      </m:oMath>
+      <w:r>
+        <w:rPr>
+          <w:rFonts w:ascii="TH Sarabun New" w:hAnsi="TH Sarabun New" w:cs="TH Sarabun New"/>
+          <w:sz w:val="32"/>
+          <w:szCs w:val="32"/>
+        </w:rPr>
+        <w:t xml:space="preserve"> </w:t>
+      </w:r>
+      <w:r>
+        <w:rPr>
+          <w:rFonts w:ascii="TH Sarabun New" w:hAnsi="TH Sarabun New" w:cs="TH Sarabun New" w:hint="cs"/>
+          <w:sz w:val="32"/>
+          <w:szCs w:val="32"/>
+          <w:cs/>
+        </w:rPr>
+        <w:t>โดยน้ำผึ้งขวดที่</w:t>
+      </w:r>
+      <w:r>
+        <w:rPr>
+          <w:rFonts w:ascii="TH Sarabun New" w:hAnsi="TH Sarabun New" w:cs="TH Sarabun New" w:hint="cs"/>
+          <w:sz w:val="32"/>
+          <w:szCs w:val="32"/>
+        </w:rPr>
+        <w:t xml:space="preserve"> </w:t>
+      </w:r>
+      <m:oMath>
+        <m:r>
+          <m:rPr>
+            <m:sty m:val="p"/>
+          </m:rPr>
           <w:rPr>
             <w:rFonts w:ascii="Cambria Math" w:hAnsi="Cambria Math" w:cs="TH Sarabun New" w:hint="cs"/>
             <w:szCs w:val="24"/>
@@ -287,13 +239,16 @@
             <m:ctrlPr>
               <w:rPr>
                 <w:rFonts w:ascii="Cambria Math" w:hAnsi="Cambria Math" w:cs="TH Sarabun New" w:hint="cs"/>
-                <w:i/>
+                <w:iCs/>
                 <w:szCs w:val="24"/>
               </w:rPr>
             </m:ctrlPr>
           </m:sSubPr>
           <m:e>
             <m:r>
+              <m:rPr>
+                <m:sty m:val="p"/>
+              </m:rPr>
               <w:rPr>
                 <w:rFonts w:ascii="Cambria Math" w:hAnsi="Cambria Math" w:cs="TH Sarabun New" w:hint="cs"/>
                 <w:szCs w:val="24"/>
@@ -303,6 +258,9 @@
           </m:e>
           <m:sub>
             <m:r>
+              <m:rPr>
+                <m:sty m:val="p"/>
+              </m:rPr>
               <w:rPr>
                 <w:rFonts w:ascii="Cambria Math" w:hAnsi="Cambria Math" w:cs="TH Sarabun New" w:hint="cs"/>
                 <w:szCs w:val="24"/>
@@ -314,6 +272,14 @@
       </m:oMath>
       <w:r>
         <w:rPr>
+          <w:rFonts w:ascii="TH Sarabun New" w:eastAsiaTheme="minorEastAsia" w:hAnsi="TH Sarabun New" w:cs="TH Sarabun New"/>
+          <w:iCs/>
+          <w:szCs w:val="24"/>
+        </w:rPr>
+        <w:t xml:space="preserve"> </w:t>
+      </w:r>
+      <w:r>
+        <w:rPr>
           <w:rFonts w:ascii="TH Sarabun New" w:eastAsiaTheme="minorEastAsia" w:hAnsi="TH Sarabun New" w:cs="TH Sarabun New" w:hint="cs"/>
           <w:sz w:val="32"/>
           <w:szCs w:val="32"/>
@@ -338,15 +304,15 @@
         </w:rPr>
         <w:t xml:space="preserve">คุณจึงคิดได้ว่าคุณจะซื้อน้ำผึ้งทั้งหมด </w:t>
       </w:r>
-      <m:oMath>
-        <m:r>
-          <w:rPr>
-            <w:rFonts w:ascii="Cambria Math" w:eastAsiaTheme="minorEastAsia" w:hAnsi="Cambria Math" w:cs="TH Sarabun New" w:hint="cs"/>
-            <w:szCs w:val="24"/>
-          </w:rPr>
-          <m:t>3</m:t>
-        </m:r>
-      </m:oMath>
+      <w:r>
+        <w:rPr>
+          <w:rFonts w:ascii="TH Sarabun New" w:eastAsiaTheme="minorEastAsia" w:hAnsi="TH Sarabun New" w:cs="TH Sarabun New" w:hint="cs"/>
+          <w:iCs/>
+          <w:sz w:val="32"/>
+          <w:szCs w:val="32"/>
+        </w:rPr>
+        <w:t>3</w:t>
+      </w:r>
       <w:r>
         <w:rPr>
           <w:rFonts w:ascii="TH Sarabun New" w:eastAsiaTheme="minorEastAsia" w:hAnsi="TH Sarabun New" w:cs="TH Sarabun New" w:hint="cs"/>
@@ -364,15 +330,14 @@
         </w:rPr>
         <w:t xml:space="preserve">ขวด โดยน้ำผึ้งทั้ง </w:t>
       </w:r>
-      <m:oMath>
-        <m:r>
-          <w:rPr>
-            <w:rFonts w:ascii="Cambria Math" w:eastAsiaTheme="minorEastAsia" w:hAnsi="Cambria Math" w:cs="TH Sarabun New" w:hint="cs"/>
-            <w:szCs w:val="24"/>
-          </w:rPr>
-          <m:t>3</m:t>
-        </m:r>
-      </m:oMath>
+      <w:r>
+        <w:rPr>
+          <w:rFonts w:ascii="TH Sarabun New" w:eastAsiaTheme="minorEastAsia" w:hAnsi="TH Sarabun New" w:cs="TH Sarabun New" w:hint="cs"/>
+          <w:sz w:val="32"/>
+          <w:szCs w:val="32"/>
+        </w:rPr>
+        <w:t>3</w:t>
+      </w:r>
       <w:r>
         <w:rPr>
           <w:rFonts w:ascii="TH Sarabun New" w:eastAsiaTheme="minorEastAsia" w:hAnsi="TH Sarabun New" w:cs="TH Sarabun New" w:hint="cs"/>
@@ -390,15 +355,14 @@
         </w:rPr>
         <w:t xml:space="preserve">ขวดที่คุณจะซื้อนั้นจะต้องมีค่าความแตกต่างระหว่างความหวานของน้ำผึ้งที่หวานที่สุดและความหวานของน้ำผึ้งที่หวานน้อยที่สุดให้น้อยที่สุดเท่าที่จะเป็นไปได้ เพื่อให้เพื่อนของคุณแยกไม่ออกว่าน้ำผึ้งทั้ง </w:t>
       </w:r>
-      <m:oMath>
-        <m:r>
-          <w:rPr>
-            <w:rFonts w:ascii="Cambria Math" w:eastAsiaTheme="minorEastAsia" w:hAnsi="Cambria Math" w:cs="TH Sarabun New" w:hint="cs"/>
-            <w:szCs w:val="24"/>
-          </w:rPr>
-          <m:t>3</m:t>
-        </m:r>
-      </m:oMath>
+      <w:r>
+        <w:rPr>
+          <w:rFonts w:ascii="TH Sarabun New" w:eastAsiaTheme="minorEastAsia" w:hAnsi="TH Sarabun New" w:cs="TH Sarabun New" w:hint="cs"/>
+          <w:sz w:val="32"/>
+          <w:szCs w:val="32"/>
+        </w:rPr>
+        <w:t>3</w:t>
+      </w:r>
       <w:r>
         <w:rPr>
           <w:rFonts w:ascii="TH Sarabun New" w:eastAsiaTheme="minorEastAsia" w:hAnsi="TH Sarabun New" w:cs="TH Sarabun New" w:hint="cs"/>
@@ -433,46 +397,110 @@
         </w:rPr>
         <w:t xml:space="preserve">เช่น หากคุณซื้อน้ำผึ้งขวดที่มีค่าความหวานเป็น </w:t>
       </w:r>
-      <m:oMath>
-        <m:r>
-          <m:rPr>
-            <m:sty m:val="p"/>
-          </m:rPr>
-          <w:rPr>
-            <w:rFonts w:ascii="Cambria Math" w:eastAsiaTheme="minorEastAsia" w:hAnsi="Cambria Math" w:cs="TH Sarabun New" w:hint="cs"/>
-            <w:szCs w:val="24"/>
-          </w:rPr>
-          <m:t>2,4,1</m:t>
-        </m:r>
-      </m:oMath>
-      <w:r>
-        <w:rPr>
-          <w:rFonts w:ascii="TH Sarabun New" w:eastAsiaTheme="minorEastAsia" w:hAnsi="TH Sarabun New" w:cs="TH Sarabun New" w:hint="cs"/>
-          <w:szCs w:val="24"/>
+      <w:r>
+        <w:rPr>
+          <w:rFonts w:ascii="TH Sarabun New" w:eastAsiaTheme="minorEastAsia" w:hAnsi="TH Sarabun New" w:cs="TH Sarabun New" w:hint="cs"/>
+          <w:iCs/>
+          <w:sz w:val="32"/>
+          <w:szCs w:val="32"/>
+        </w:rPr>
+        <w:t>2,</w:t>
+      </w:r>
+      <w:r>
+        <w:rPr>
+          <w:rFonts w:ascii="TH Sarabun New" w:eastAsiaTheme="minorEastAsia" w:hAnsi="TH Sarabun New" w:cs="TH Sarabun New"/>
+          <w:iCs/>
+          <w:sz w:val="32"/>
+          <w:szCs w:val="32"/>
         </w:rPr>
         <w:t xml:space="preserve"> </w:t>
       </w:r>
       <w:r>
         <w:rPr>
           <w:rFonts w:ascii="TH Sarabun New" w:eastAsiaTheme="minorEastAsia" w:hAnsi="TH Sarabun New" w:cs="TH Sarabun New" w:hint="cs"/>
+          <w:iCs/>
+          <w:sz w:val="32"/>
+          <w:szCs w:val="32"/>
+        </w:rPr>
+        <w:t>4,</w:t>
+      </w:r>
+      <w:r>
+        <w:rPr>
+          <w:rFonts w:ascii="TH Sarabun New" w:eastAsiaTheme="minorEastAsia" w:hAnsi="TH Sarabun New" w:cs="TH Sarabun New"/>
+          <w:iCs/>
+          <w:sz w:val="32"/>
+          <w:szCs w:val="32"/>
+        </w:rPr>
+        <w:t xml:space="preserve"> </w:t>
+      </w:r>
+      <w:r>
+        <w:rPr>
+          <w:rFonts w:ascii="TH Sarabun New" w:eastAsiaTheme="minorEastAsia" w:hAnsi="TH Sarabun New" w:cs="TH Sarabun New" w:hint="cs"/>
+          <w:iCs/>
+          <w:sz w:val="32"/>
+          <w:szCs w:val="32"/>
+        </w:rPr>
+        <w:t>1</w:t>
+      </w:r>
+      <w:r>
+        <w:rPr>
+          <w:rFonts w:ascii="TH Sarabun New" w:eastAsiaTheme="minorEastAsia" w:hAnsi="TH Sarabun New" w:cs="TH Sarabun New" w:hint="cs"/>
+          <w:i/>
+          <w:iCs/>
+          <w:sz w:val="32"/>
+          <w:szCs w:val="32"/>
+        </w:rPr>
+        <w:t xml:space="preserve"> </w:t>
+      </w:r>
+      <w:r>
+        <w:rPr>
+          <w:rFonts w:ascii="TH Sarabun New" w:eastAsiaTheme="minorEastAsia" w:hAnsi="TH Sarabun New" w:cs="TH Sarabun New" w:hint="cs"/>
           <w:sz w:val="32"/>
           <w:szCs w:val="32"/>
           <w:cs/>
         </w:rPr>
         <w:t xml:space="preserve">ค่าความแตกต่างคือ </w:t>
       </w:r>
-      <m:oMath>
-        <m:r>
-          <m:rPr>
-            <m:sty m:val="p"/>
-          </m:rPr>
-          <w:rPr>
-            <w:rFonts w:ascii="Cambria Math" w:eastAsiaTheme="minorEastAsia" w:hAnsi="Cambria Math" w:cs="TH Sarabun New" w:hint="cs"/>
-            <w:szCs w:val="24"/>
-          </w:rPr>
-          <m:t>4-1 = 3</m:t>
-        </m:r>
-      </m:oMath>
+      <w:r>
+        <w:rPr>
+          <w:rFonts w:ascii="TH Sarabun New" w:eastAsiaTheme="minorEastAsia" w:hAnsi="TH Sarabun New" w:cs="TH Sarabun New" w:hint="cs"/>
+          <w:sz w:val="32"/>
+          <w:szCs w:val="32"/>
+        </w:rPr>
+        <w:t>4</w:t>
+      </w:r>
+      <w:r>
+        <w:rPr>
+          <w:rFonts w:ascii="TH Sarabun New" w:eastAsiaTheme="minorEastAsia" w:hAnsi="TH Sarabun New" w:cs="TH Sarabun New"/>
+          <w:sz w:val="32"/>
+          <w:szCs w:val="32"/>
+        </w:rPr>
+        <w:t xml:space="preserve"> </w:t>
+      </w:r>
+      <w:r>
+        <w:rPr>
+          <w:rFonts w:ascii="TH Sarabun New" w:eastAsiaTheme="minorEastAsia" w:hAnsi="TH Sarabun New" w:cs="TH Sarabun New" w:hint="cs"/>
+          <w:sz w:val="32"/>
+          <w:szCs w:val="32"/>
+        </w:rPr>
+        <w:t>-</w:t>
+      </w:r>
+      <w:r>
+        <w:rPr>
+          <w:rFonts w:ascii="TH Sarabun New" w:eastAsiaTheme="minorEastAsia" w:hAnsi="TH Sarabun New" w:cs="TH Sarabun New"/>
+          <w:sz w:val="32"/>
+          <w:szCs w:val="32"/>
+        </w:rPr>
+        <w:t xml:space="preserve"> </w:t>
+      </w:r>
+      <w:r>
+        <w:rPr>
+          <w:rFonts w:ascii="TH Sarabun New" w:eastAsiaTheme="minorEastAsia" w:hAnsi="TH Sarabun New" w:cs="TH Sarabun New" w:hint="cs"/>
+          <w:sz w:val="32"/>
+          <w:szCs w:val="32"/>
+        </w:rPr>
+        <w:t>1 = 3</w:t>
+      </w:r>
       <w:r>
         <w:rPr>
           <w:rFonts w:ascii="TH Sarabun New" w:eastAsiaTheme="minorEastAsia" w:hAnsi="TH Sarabun New" w:cs="TH Sarabun New" w:hint="cs"/>
@@ -487,7 +515,7 @@
         <w:ind w:firstLine="720"/>
         <w:jc w:val="thaiDistribute"/>
         <w:rPr>
-          <w:rFonts w:ascii="TH Sarabun New" w:eastAsiaTheme="minorEastAsia" w:hAnsi="TH Sarabun New" w:cs="TH Sarabun New" w:hint="cs"/>
+          <w:rFonts w:ascii="TH Sarabun New" w:eastAsiaTheme="minorEastAsia" w:hAnsi="TH Sarabun New" w:cs="TH Sarabun New"/>
           <w:sz w:val="32"/>
           <w:szCs w:val="32"/>
         </w:rPr>
@@ -530,7 +558,7 @@
     <w:p>
       <w:pPr>
         <w:rPr>
-          <w:rFonts w:ascii="TH Sarabun New" w:eastAsiaTheme="minorEastAsia" w:hAnsi="TH Sarabun New" w:cs="TH Sarabun New" w:hint="cs"/>
+          <w:rFonts w:ascii="TH Sarabun New" w:eastAsiaTheme="minorEastAsia" w:hAnsi="TH Sarabun New" w:cs="TH Sarabun New"/>
           <w:sz w:val="32"/>
           <w:szCs w:val="32"/>
         </w:rPr>
@@ -539,7 +567,7 @@
     <w:p>
       <w:pPr>
         <w:rPr>
-          <w:rFonts w:ascii="TH Sarabun New" w:eastAsiaTheme="minorEastAsia" w:hAnsi="TH Sarabun New" w:cs="TH Sarabun New" w:hint="cs"/>
+          <w:rFonts w:ascii="TH Sarabun New" w:eastAsiaTheme="minorEastAsia" w:hAnsi="TH Sarabun New" w:cs="TH Sarabun New"/>
           <w:b/>
           <w:bCs/>
           <w:sz w:val="32"/>
@@ -561,7 +589,7 @@
     <w:p>
       <w:pPr>
         <w:rPr>
-          <w:rFonts w:ascii="TH Sarabun New" w:hAnsi="TH Sarabun New" w:cs="TH Sarabun New" w:hint="cs"/>
+          <w:rFonts w:ascii="TH Sarabun New" w:hAnsi="TH Sarabun New" w:cs="TH Sarabun New"/>
           <w:sz w:val="32"/>
           <w:szCs w:val="32"/>
         </w:rPr>
@@ -611,7 +639,7 @@
           <w:p>
             <w:pPr>
               <w:rPr>
-                <w:rFonts w:ascii="TH Sarabun New" w:eastAsiaTheme="minorEastAsia" w:hAnsi="TH Sarabun New" w:cs="TH Sarabun New" w:hint="cs"/>
+                <w:rFonts w:ascii="TH Sarabun New" w:eastAsiaTheme="minorEastAsia" w:hAnsi="TH Sarabun New" w:cs="TH Sarabun New"/>
                 <w:sz w:val="32"/>
                 <w:szCs w:val="32"/>
               </w:rPr>
@@ -642,7 +670,7 @@
           <w:p>
             <w:pPr>
               <w:rPr>
-                <w:rFonts w:ascii="TH Sarabun New" w:hAnsi="TH Sarabun New" w:cs="TH Sarabun New" w:hint="cs"/>
+                <w:rFonts w:ascii="TH Sarabun New" w:hAnsi="TH Sarabun New" w:cs="TH Sarabun New"/>
                 <w:iCs/>
                 <w:szCs w:val="24"/>
               </w:rPr>
@@ -666,6 +694,9 @@
             </w:r>
             <m:oMath>
               <m:r>
+                <m:rPr>
+                  <m:sty m:val="p"/>
+                </m:rPr>
                 <w:rPr>
                   <w:rFonts w:ascii="Cambria Math" w:hAnsi="Cambria Math" w:cs="TH Sarabun New" w:hint="cs"/>
                   <w:szCs w:val="24"/>
@@ -712,7 +743,7 @@
           <w:p>
             <w:pPr>
               <w:rPr>
-                <w:rFonts w:ascii="TH Sarabun New" w:eastAsiaTheme="minorEastAsia" w:hAnsi="TH Sarabun New" w:cs="TH Sarabun New" w:hint="cs"/>
+                <w:rFonts w:ascii="TH Sarabun New" w:eastAsiaTheme="minorEastAsia" w:hAnsi="TH Sarabun New" w:cs="TH Sarabun New"/>
                 <w:sz w:val="32"/>
                 <w:szCs w:val="32"/>
               </w:rPr>
@@ -743,7 +774,7 @@
           <w:p>
             <w:pPr>
               <w:rPr>
-                <w:rFonts w:ascii="TH Sarabun New" w:eastAsiaTheme="minorEastAsia" w:hAnsi="TH Sarabun New" w:cs="TH Sarabun New" w:hint="cs"/>
+                <w:rFonts w:ascii="TH Sarabun New" w:eastAsiaTheme="minorEastAsia" w:hAnsi="TH Sarabun New" w:cs="TH Sarabun New"/>
                 <w:i/>
                 <w:sz w:val="32"/>
                 <w:szCs w:val="32"/>
@@ -953,8 +984,7 @@
           <w:p>
             <w:pPr>
               <w:rPr>
-                <w:rFonts w:ascii="TH Sarabun New" w:eastAsiaTheme="minorEastAsia" w:hAnsi="TH Sarabun New" w:cs="TH Sarabun New" w:hint="cs"/>
-                <w:i/>
+                <w:rFonts w:ascii="TH Sarabun New" w:eastAsiaTheme="minorEastAsia" w:hAnsi="TH Sarabun New" w:cs="TH Sarabun New"/>
                 <w:sz w:val="32"/>
                 <w:szCs w:val="32"/>
               </w:rPr>
@@ -979,7 +1009,6 @@
                     <m:ctrlPr>
                       <w:rPr>
                         <w:rFonts w:ascii="Cambria Math" w:eastAsiaTheme="minorEastAsia" w:hAnsi="Cambria Math" w:cs="TH Sarabun New" w:hint="cs"/>
-                        <w:iCs/>
                         <w:szCs w:val="24"/>
                       </w:rPr>
                     </m:ctrlPr>
@@ -1028,7 +1057,7 @@
     <w:p>
       <w:pPr>
         <w:rPr>
-          <w:rFonts w:ascii="TH Sarabun New" w:eastAsiaTheme="minorEastAsia" w:hAnsi="TH Sarabun New" w:cs="TH Sarabun New" w:hint="cs"/>
+          <w:rFonts w:ascii="TH Sarabun New" w:eastAsiaTheme="minorEastAsia" w:hAnsi="TH Sarabun New" w:cs="TH Sarabun New"/>
           <w:b/>
           <w:bCs/>
           <w:sz w:val="32"/>
@@ -1039,7 +1068,7 @@
     <w:p>
       <w:pPr>
         <w:rPr>
-          <w:rFonts w:ascii="TH Sarabun New" w:eastAsiaTheme="minorEastAsia" w:hAnsi="TH Sarabun New" w:cs="TH Sarabun New" w:hint="cs"/>
+          <w:rFonts w:ascii="TH Sarabun New" w:eastAsiaTheme="minorEastAsia" w:hAnsi="TH Sarabun New" w:cs="TH Sarabun New"/>
           <w:b/>
           <w:bCs/>
           <w:sz w:val="32"/>
@@ -1061,7 +1090,7 @@
     <w:p>
       <w:pPr>
         <w:rPr>
-          <w:rFonts w:ascii="TH Sarabun New" w:eastAsiaTheme="minorEastAsia" w:hAnsi="TH Sarabun New" w:cs="TH Sarabun New" w:hint="cs"/>
+          <w:rFonts w:ascii="TH Sarabun New" w:eastAsiaTheme="minorEastAsia" w:hAnsi="TH Sarabun New" w:cs="TH Sarabun New"/>
           <w:sz w:val="32"/>
           <w:szCs w:val="32"/>
         </w:rPr>
@@ -1112,7 +1141,7 @@
           <w:p>
             <w:pPr>
               <w:rPr>
-                <w:rFonts w:ascii="TH Sarabun New" w:eastAsiaTheme="minorEastAsia" w:hAnsi="TH Sarabun New" w:cs="TH Sarabun New" w:hint="cs"/>
+                <w:rFonts w:ascii="TH Sarabun New" w:eastAsiaTheme="minorEastAsia" w:hAnsi="TH Sarabun New" w:cs="TH Sarabun New"/>
                 <w:sz w:val="32"/>
                 <w:szCs w:val="32"/>
               </w:rPr>
@@ -1144,7 +1173,7 @@
             <w:pPr>
               <w:jc w:val="thaiDistribute"/>
               <w:rPr>
-                <w:rFonts w:ascii="TH Sarabun New" w:eastAsiaTheme="minorEastAsia" w:hAnsi="TH Sarabun New" w:cs="TH Sarabun New" w:hint="cs"/>
+                <w:rFonts w:ascii="TH Sarabun New" w:eastAsiaTheme="minorEastAsia" w:hAnsi="TH Sarabun New" w:cs="TH Sarabun New"/>
                 <w:sz w:val="32"/>
                 <w:szCs w:val="32"/>
               </w:rPr>
@@ -1214,7 +1243,7 @@
           <w:p>
             <w:pPr>
               <w:rPr>
-                <w:rFonts w:ascii="TH Sarabun New" w:hAnsi="TH Sarabun New" w:cs="TH Sarabun New" w:hint="cs"/>
+                <w:rFonts w:ascii="TH Sarabun New" w:hAnsi="TH Sarabun New" w:cs="TH Sarabun New"/>
                 <w:sz w:val="32"/>
                 <w:szCs w:val="32"/>
                 <w:cs/>
@@ -1256,7 +1285,7 @@
             <w:pPr>
               <w:jc w:val="thaiDistribute"/>
               <w:rPr>
-                <w:rFonts w:ascii="TH Sarabun New" w:eastAsiaTheme="minorEastAsia" w:hAnsi="TH Sarabun New" w:cs="TH Sarabun New" w:hint="cs"/>
+                <w:rFonts w:ascii="TH Sarabun New" w:eastAsiaTheme="minorEastAsia" w:hAnsi="TH Sarabun New" w:cs="TH Sarabun New"/>
                 <w:sz w:val="32"/>
                 <w:szCs w:val="32"/>
                 <w:cs/>
@@ -1315,28 +1344,6 @@
           <w:szCs w:val="32"/>
         </w:rPr>
       </w:pPr>
-    </w:p>
-    <w:p>
-      <w:pPr>
-        <w:jc w:val="right"/>
-        <w:rPr>
-          <w:rFonts w:ascii="TH Sarabun New" w:eastAsiaTheme="minorEastAsia" w:hAnsi="TH Sarabun New" w:cs="TH Sarabun New"/>
-          <w:b/>
-          <w:bCs/>
-          <w:sz w:val="32"/>
-          <w:szCs w:val="32"/>
-        </w:rPr>
-      </w:pPr>
-      <w:r>
-        <w:rPr>
-          <w:rFonts w:ascii="TH Sarabun New" w:eastAsiaTheme="minorEastAsia" w:hAnsi="TH Sarabun New" w:cs="TH Sarabun New"/>
-          <w:b/>
-          <w:bCs/>
-          <w:sz w:val="32"/>
-          <w:szCs w:val="32"/>
-        </w:rPr>
-        <w:t>1/2</w:t>
-      </w:r>
       <w:bookmarkStart w:id="0" w:name="_GoBack"/>
       <w:bookmarkEnd w:id="0"/>
     </w:p>
@@ -1344,7 +1351,31 @@
       <w:pPr>
         <w:jc w:val="thaiDistribute"/>
         <w:rPr>
-          <w:rFonts w:ascii="TH Sarabun New" w:eastAsiaTheme="minorEastAsia" w:hAnsi="TH Sarabun New" w:cs="TH Sarabun New" w:hint="cs"/>
+          <w:rFonts w:ascii="TH Sarabun New" w:eastAsiaTheme="minorEastAsia" w:hAnsi="TH Sarabun New" w:cs="TH Sarabun New"/>
+          <w:b/>
+          <w:bCs/>
+          <w:sz w:val="32"/>
+          <w:szCs w:val="32"/>
+        </w:rPr>
+      </w:pPr>
+    </w:p>
+    <w:p>
+      <w:pPr>
+        <w:jc w:val="thaiDistribute"/>
+        <w:rPr>
+          <w:rFonts w:ascii="TH Sarabun New" w:eastAsiaTheme="minorEastAsia" w:hAnsi="TH Sarabun New" w:cs="TH Sarabun New"/>
+          <w:b/>
+          <w:bCs/>
+          <w:sz w:val="32"/>
+          <w:szCs w:val="32"/>
+        </w:rPr>
+      </w:pPr>
+    </w:p>
+    <w:p>
+      <w:pPr>
+        <w:jc w:val="thaiDistribute"/>
+        <w:rPr>
+          <w:rFonts w:ascii="TH Sarabun New" w:eastAsiaTheme="minorEastAsia" w:hAnsi="TH Sarabun New" w:cs="TH Sarabun New"/>
           <w:b/>
           <w:bCs/>
           <w:sz w:val="32"/>
@@ -1384,7 +1415,7 @@
             <w:pPr>
               <w:jc w:val="thaiDistribute"/>
               <w:rPr>
-                <w:rFonts w:ascii="TH Sarabun New" w:eastAsiaTheme="minorEastAsia" w:hAnsi="TH Sarabun New" w:cs="TH Sarabun New" w:hint="cs"/>
+                <w:rFonts w:ascii="TH Sarabun New" w:eastAsiaTheme="minorEastAsia" w:hAnsi="TH Sarabun New" w:cs="TH Sarabun New"/>
                 <w:sz w:val="32"/>
                 <w:szCs w:val="32"/>
                 <w:cs/>
@@ -1409,7 +1440,7 @@
             <w:pPr>
               <w:jc w:val="thaiDistribute"/>
               <w:rPr>
-                <w:rFonts w:ascii="TH Sarabun New" w:eastAsiaTheme="minorEastAsia" w:hAnsi="TH Sarabun New" w:cs="TH Sarabun New" w:hint="cs"/>
+                <w:rFonts w:ascii="TH Sarabun New" w:eastAsiaTheme="minorEastAsia" w:hAnsi="TH Sarabun New" w:cs="TH Sarabun New"/>
                 <w:sz w:val="32"/>
                 <w:szCs w:val="32"/>
               </w:rPr>
@@ -1435,7 +1466,7 @@
             <w:pPr>
               <w:jc w:val="thaiDistribute"/>
               <w:rPr>
-                <w:rFonts w:ascii="TH Sarabun New" w:eastAsiaTheme="minorEastAsia" w:hAnsi="TH Sarabun New" w:cs="TH Sarabun New" w:hint="cs"/>
+                <w:rFonts w:ascii="TH Sarabun New" w:eastAsiaTheme="minorEastAsia" w:hAnsi="TH Sarabun New" w:cs="TH Sarabun New"/>
                 <w:sz w:val="32"/>
                 <w:szCs w:val="32"/>
               </w:rPr>
@@ -1453,7 +1484,7 @@
             <w:pPr>
               <w:jc w:val="thaiDistribute"/>
               <w:rPr>
-                <w:rFonts w:ascii="TH Sarabun New" w:eastAsiaTheme="minorEastAsia" w:hAnsi="TH Sarabun New" w:cs="TH Sarabun New" w:hint="cs"/>
+                <w:rFonts w:ascii="TH Sarabun New" w:eastAsiaTheme="minorEastAsia" w:hAnsi="TH Sarabun New" w:cs="TH Sarabun New"/>
                 <w:sz w:val="32"/>
                 <w:szCs w:val="32"/>
               </w:rPr>
@@ -1476,7 +1507,7 @@
             <w:pPr>
               <w:jc w:val="thaiDistribute"/>
               <w:rPr>
-                <w:rFonts w:ascii="TH Sarabun New" w:eastAsiaTheme="minorEastAsia" w:hAnsi="TH Sarabun New" w:cs="TH Sarabun New" w:hint="cs"/>
+                <w:rFonts w:ascii="TH Sarabun New" w:eastAsiaTheme="minorEastAsia" w:hAnsi="TH Sarabun New" w:cs="TH Sarabun New"/>
                 <w:sz w:val="32"/>
                 <w:szCs w:val="32"/>
               </w:rPr>
@@ -1494,7 +1525,7 @@
             <w:pPr>
               <w:jc w:val="thaiDistribute"/>
               <w:rPr>
-                <w:rFonts w:ascii="TH Sarabun New" w:eastAsiaTheme="minorEastAsia" w:hAnsi="TH Sarabun New" w:cs="TH Sarabun New" w:hint="cs"/>
+                <w:rFonts w:ascii="TH Sarabun New" w:eastAsiaTheme="minorEastAsia" w:hAnsi="TH Sarabun New" w:cs="TH Sarabun New"/>
                 <w:sz w:val="32"/>
                 <w:szCs w:val="32"/>
               </w:rPr>
@@ -1512,7 +1543,7 @@
             <w:pPr>
               <w:jc w:val="thaiDistribute"/>
               <w:rPr>
-                <w:rFonts w:ascii="TH Sarabun New" w:eastAsiaTheme="minorEastAsia" w:hAnsi="TH Sarabun New" w:cs="TH Sarabun New" w:hint="cs"/>
+                <w:rFonts w:ascii="TH Sarabun New" w:eastAsiaTheme="minorEastAsia" w:hAnsi="TH Sarabun New" w:cs="TH Sarabun New"/>
                 <w:sz w:val="32"/>
                 <w:szCs w:val="32"/>
               </w:rPr>
@@ -1537,7 +1568,7 @@
             <w:pPr>
               <w:jc w:val="thaiDistribute"/>
               <w:rPr>
-                <w:rFonts w:ascii="TH Sarabun New" w:eastAsiaTheme="minorEastAsia" w:hAnsi="TH Sarabun New" w:cs="TH Sarabun New" w:hint="cs"/>
+                <w:rFonts w:ascii="TH Sarabun New" w:eastAsiaTheme="minorEastAsia" w:hAnsi="TH Sarabun New" w:cs="TH Sarabun New"/>
                 <w:sz w:val="32"/>
                 <w:szCs w:val="32"/>
               </w:rPr>
@@ -1555,7 +1586,7 @@
             <w:pPr>
               <w:jc w:val="thaiDistribute"/>
               <w:rPr>
-                <w:rFonts w:ascii="TH Sarabun New" w:eastAsiaTheme="minorEastAsia" w:hAnsi="TH Sarabun New" w:cs="TH Sarabun New" w:hint="cs"/>
+                <w:rFonts w:ascii="TH Sarabun New" w:eastAsiaTheme="minorEastAsia" w:hAnsi="TH Sarabun New" w:cs="TH Sarabun New"/>
                 <w:sz w:val="32"/>
                 <w:szCs w:val="32"/>
               </w:rPr>
@@ -1578,7 +1609,7 @@
             <w:pPr>
               <w:jc w:val="thaiDistribute"/>
               <w:rPr>
-                <w:rFonts w:ascii="TH Sarabun New" w:eastAsiaTheme="minorEastAsia" w:hAnsi="TH Sarabun New" w:cs="TH Sarabun New" w:hint="cs"/>
+                <w:rFonts w:ascii="TH Sarabun New" w:eastAsiaTheme="minorEastAsia" w:hAnsi="TH Sarabun New" w:cs="TH Sarabun New"/>
                 <w:sz w:val="32"/>
                 <w:szCs w:val="32"/>
               </w:rPr>
@@ -1596,7 +1627,7 @@
             <w:pPr>
               <w:jc w:val="thaiDistribute"/>
               <w:rPr>
-                <w:rFonts w:ascii="TH Sarabun New" w:eastAsiaTheme="minorEastAsia" w:hAnsi="TH Sarabun New" w:cs="TH Sarabun New" w:hint="cs"/>
+                <w:rFonts w:ascii="TH Sarabun New" w:eastAsiaTheme="minorEastAsia" w:hAnsi="TH Sarabun New" w:cs="TH Sarabun New"/>
                 <w:sz w:val="32"/>
                 <w:szCs w:val="32"/>
               </w:rPr>
@@ -1614,7 +1645,7 @@
             <w:pPr>
               <w:jc w:val="thaiDistribute"/>
               <w:rPr>
-                <w:rFonts w:ascii="TH Sarabun New" w:eastAsiaTheme="minorEastAsia" w:hAnsi="TH Sarabun New" w:cs="TH Sarabun New" w:hint="cs"/>
+                <w:rFonts w:ascii="TH Sarabun New" w:eastAsiaTheme="minorEastAsia" w:hAnsi="TH Sarabun New" w:cs="TH Sarabun New"/>
                 <w:sz w:val="32"/>
                 <w:szCs w:val="32"/>
               </w:rPr>
@@ -1632,7 +1663,7 @@
             <w:pPr>
               <w:jc w:val="thaiDistribute"/>
               <w:rPr>
-                <w:rFonts w:ascii="TH Sarabun New" w:eastAsiaTheme="minorEastAsia" w:hAnsi="TH Sarabun New" w:cs="TH Sarabun New" w:hint="cs"/>
+                <w:rFonts w:ascii="TH Sarabun New" w:eastAsiaTheme="minorEastAsia" w:hAnsi="TH Sarabun New" w:cs="TH Sarabun New"/>
                 <w:sz w:val="32"/>
                 <w:szCs w:val="32"/>
               </w:rPr>
@@ -1650,7 +1681,7 @@
             <w:pPr>
               <w:jc w:val="thaiDistribute"/>
               <w:rPr>
-                <w:rFonts w:ascii="TH Sarabun New" w:eastAsiaTheme="minorEastAsia" w:hAnsi="TH Sarabun New" w:cs="TH Sarabun New" w:hint="cs"/>
+                <w:rFonts w:ascii="TH Sarabun New" w:eastAsiaTheme="minorEastAsia" w:hAnsi="TH Sarabun New" w:cs="TH Sarabun New"/>
                 <w:sz w:val="32"/>
                 <w:szCs w:val="32"/>
               </w:rPr>
@@ -1675,7 +1706,7 @@
             <w:pPr>
               <w:jc w:val="thaiDistribute"/>
               <w:rPr>
-                <w:rFonts w:ascii="TH Sarabun New" w:eastAsiaTheme="minorEastAsia" w:hAnsi="TH Sarabun New" w:cs="TH Sarabun New" w:hint="cs"/>
+                <w:rFonts w:ascii="TH Sarabun New" w:eastAsiaTheme="minorEastAsia" w:hAnsi="TH Sarabun New" w:cs="TH Sarabun New"/>
                 <w:sz w:val="32"/>
                 <w:szCs w:val="32"/>
               </w:rPr>
@@ -1693,7 +1724,7 @@
             <w:pPr>
               <w:jc w:val="thaiDistribute"/>
               <w:rPr>
-                <w:rFonts w:ascii="TH Sarabun New" w:eastAsiaTheme="minorEastAsia" w:hAnsi="TH Sarabun New" w:cs="TH Sarabun New" w:hint="cs"/>
+                <w:rFonts w:ascii="TH Sarabun New" w:eastAsiaTheme="minorEastAsia" w:hAnsi="TH Sarabun New" w:cs="TH Sarabun New"/>
                 <w:sz w:val="32"/>
                 <w:szCs w:val="32"/>
               </w:rPr>
@@ -1716,7 +1747,7 @@
             <w:pPr>
               <w:jc w:val="thaiDistribute"/>
               <w:rPr>
-                <w:rFonts w:ascii="TH Sarabun New" w:eastAsiaTheme="minorEastAsia" w:hAnsi="TH Sarabun New" w:cs="TH Sarabun New" w:hint="cs"/>
+                <w:rFonts w:ascii="TH Sarabun New" w:eastAsiaTheme="minorEastAsia" w:hAnsi="TH Sarabun New" w:cs="TH Sarabun New"/>
                 <w:sz w:val="32"/>
                 <w:szCs w:val="32"/>
               </w:rPr>
@@ -1734,7 +1765,7 @@
             <w:pPr>
               <w:jc w:val="thaiDistribute"/>
               <w:rPr>
-                <w:rFonts w:ascii="TH Sarabun New" w:eastAsiaTheme="minorEastAsia" w:hAnsi="TH Sarabun New" w:cs="TH Sarabun New" w:hint="cs"/>
+                <w:rFonts w:ascii="TH Sarabun New" w:eastAsiaTheme="minorEastAsia" w:hAnsi="TH Sarabun New" w:cs="TH Sarabun New"/>
                 <w:sz w:val="32"/>
                 <w:szCs w:val="32"/>
               </w:rPr>
@@ -1752,7 +1783,7 @@
             <w:pPr>
               <w:jc w:val="thaiDistribute"/>
               <w:rPr>
-                <w:rFonts w:ascii="TH Sarabun New" w:eastAsiaTheme="minorEastAsia" w:hAnsi="TH Sarabun New" w:cs="TH Sarabun New" w:hint="cs"/>
+                <w:rFonts w:ascii="TH Sarabun New" w:eastAsiaTheme="minorEastAsia" w:hAnsi="TH Sarabun New" w:cs="TH Sarabun New"/>
                 <w:sz w:val="32"/>
                 <w:szCs w:val="32"/>
               </w:rPr>
@@ -1770,7 +1801,7 @@
             <w:pPr>
               <w:jc w:val="thaiDistribute"/>
               <w:rPr>
-                <w:rFonts w:ascii="TH Sarabun New" w:eastAsiaTheme="minorEastAsia" w:hAnsi="TH Sarabun New" w:cs="TH Sarabun New" w:hint="cs"/>
+                <w:rFonts w:ascii="TH Sarabun New" w:eastAsiaTheme="minorEastAsia" w:hAnsi="TH Sarabun New" w:cs="TH Sarabun New"/>
                 <w:sz w:val="32"/>
                 <w:szCs w:val="32"/>
               </w:rPr>
@@ -1790,7 +1821,7 @@
     <w:p>
       <w:pPr>
         <w:rPr>
-          <w:rFonts w:ascii="TH Sarabun New" w:eastAsiaTheme="minorEastAsia" w:hAnsi="TH Sarabun New" w:cs="TH Sarabun New" w:hint="cs"/>
+          <w:rFonts w:ascii="TH Sarabun New" w:eastAsiaTheme="minorEastAsia" w:hAnsi="TH Sarabun New" w:cs="TH Sarabun New"/>
           <w:sz w:val="32"/>
           <w:szCs w:val="32"/>
         </w:rPr>
@@ -1800,7 +1831,7 @@
       <w:pPr>
         <w:jc w:val="thaiDistribute"/>
         <w:rPr>
-          <w:rFonts w:ascii="TH Sarabun New" w:eastAsiaTheme="minorEastAsia" w:hAnsi="TH Sarabun New" w:cs="TH Sarabun New" w:hint="cs"/>
+          <w:rFonts w:ascii="TH Sarabun New" w:eastAsiaTheme="minorEastAsia" w:hAnsi="TH Sarabun New" w:cs="TH Sarabun New"/>
           <w:b/>
           <w:bCs/>
           <w:sz w:val="32"/>
@@ -1834,7 +1865,7 @@
         <w:ind w:firstLine="720"/>
         <w:jc w:val="thaiDistribute"/>
         <w:rPr>
-          <w:rFonts w:ascii="TH Sarabun New" w:eastAsiaTheme="minorEastAsia" w:hAnsi="TH Sarabun New" w:cs="TH Sarabun New" w:hint="cs"/>
+          <w:rFonts w:ascii="TH Sarabun New" w:eastAsiaTheme="minorEastAsia" w:hAnsi="TH Sarabun New" w:cs="TH Sarabun New"/>
           <w:sz w:val="32"/>
           <w:szCs w:val="32"/>
         </w:rPr>
@@ -2096,7 +2127,7 @@
         <w:ind w:firstLine="720"/>
         <w:jc w:val="right"/>
         <w:rPr>
-          <w:rFonts w:ascii="TH Sarabun New" w:eastAsiaTheme="minorEastAsia" w:hAnsi="TH Sarabun New" w:cs="TH Sarabun New" w:hint="cs"/>
+          <w:rFonts w:ascii="TH Sarabun New" w:eastAsiaTheme="minorEastAsia" w:hAnsi="TH Sarabun New" w:cs="TH Sarabun New"/>
           <w:sz w:val="32"/>
           <w:szCs w:val="32"/>
         </w:rPr>
@@ -2107,7 +2138,7 @@
         <w:ind w:firstLine="720"/>
         <w:jc w:val="right"/>
         <w:rPr>
-          <w:rFonts w:ascii="TH Sarabun New" w:eastAsiaTheme="minorEastAsia" w:hAnsi="TH Sarabun New" w:cs="TH Sarabun New" w:hint="cs"/>
+          <w:rFonts w:ascii="TH Sarabun New" w:eastAsiaTheme="minorEastAsia" w:hAnsi="TH Sarabun New" w:cs="TH Sarabun New"/>
           <w:sz w:val="32"/>
           <w:szCs w:val="32"/>
         </w:rPr>
@@ -2118,26 +2149,16 @@
         <w:ind w:firstLine="720"/>
         <w:jc w:val="right"/>
         <w:rPr>
-          <w:rFonts w:ascii="TH Sarabun New" w:eastAsiaTheme="minorEastAsia" w:hAnsi="TH Sarabun New" w:cs="TH Sarabun New" w:hint="cs"/>
+          <w:rFonts w:ascii="TH Sarabun New" w:eastAsiaTheme="minorEastAsia" w:hAnsi="TH Sarabun New" w:cs="TH Sarabun New"/>
           <w:b/>
           <w:bCs/>
           <w:sz w:val="32"/>
           <w:szCs w:val="32"/>
         </w:rPr>
       </w:pPr>
-      <w:r>
-        <w:rPr>
-          <w:rFonts w:ascii="TH Sarabun New" w:eastAsiaTheme="minorEastAsia" w:hAnsi="TH Sarabun New" w:cs="TH Sarabun New" w:hint="cs"/>
-          <w:b/>
-          <w:bCs/>
-          <w:sz w:val="32"/>
-          <w:szCs w:val="32"/>
-        </w:rPr>
-        <w:t>2/2</w:t>
-      </w:r>
     </w:p>
     <w:sectPr>
-      <w:headerReference w:type="default" r:id="rId6"/>
+      <w:footerReference w:type="default" r:id="rId6"/>
       <w:pgSz w:w="12240" w:h="15840"/>
       <w:pgMar w:top="1440" w:right="1440" w:bottom="1440" w:left="1440" w:header="720" w:footer="720" w:gutter="0"/>
       <w:cols w:space="720"/>
@@ -2166,42 +2187,21 @@
 </w:endnotes>
 </file>
 
-<file path=word/footnotes.xml><?xml version="1.0" encoding="utf-8"?>
-<w:footnotes xmlns:wpc="http://schemas.microsoft.com/office/word/2010/wordprocessingCanvas" xmlns:cx="http://schemas.microsoft.com/office/drawing/2014/chartex" xmlns:cx1="http://schemas.microsoft.com/office/drawing/2015/9/8/chartex" xmlns:cx2="http://schemas.microsoft.com/office/drawing/2015/10/21/chartex" xmlns:cx3="http://schemas.microsoft.com/office/drawing/2016/5/9/chartex" xmlns:cx4="http://schemas.microsoft.com/office/drawing/2016/5/10/chartex" xmlns:cx5="http://schemas.microsoft.com/office/drawing/2016/5/11/chartex" xmlns:cx6="http://schemas.microsoft.com/office/drawing/2016/5/12/chartex" xmlns:cx7="http://schemas.microsoft.com/office/drawing/2016/5/13/chartex" xmlns:cx8="http://schemas.microsoft.com/office/drawing/2016/5/14/chartex" xmlns:mc="http://schemas.openxmlformats.org/markup-compatibility/2006" xmlns:aink="http://schemas.microsoft.com/office/drawing/2016/ink" xmlns:am3d="http://schemas.microsoft.com/office/drawing/2017/model3d" xmlns:o="urn:schemas-microsoft-com:office:office" xmlns:r="http://schemas.openxmlformats.org/officeDocument/2006/relationships" xmlns:m="http://schemas.openxmlformats.org/officeDocument/2006/math" xmlns:v="urn:schemas-microsoft-com:vml" xmlns:wp14="http://schemas.microsoft.com/office/word/2010/wordprocessingDrawing" xmlns:wp="http://schemas.openxmlformats.org/drawingml/2006/wordprocessingDrawing" xmlns:w10="urn:schemas-microsoft-com:office:word" xmlns:w="http://schemas.openxmlformats.org/wordprocessingml/2006/main" xmlns:w14="http://schemas.microsoft.com/office/word/2010/wordml" xmlns:w15="http://schemas.microsoft.com/office/word/2012/wordml" xmlns:w16cid="http://schemas.microsoft.com/office/word/2016/wordml/cid" xmlns:w16se="http://schemas.microsoft.com/office/word/2015/wordml/symex" xmlns:wpg="http://schemas.microsoft.com/office/word/2010/wordprocessingGroup" xmlns:wpi="http://schemas.microsoft.com/office/word/2010/wordprocessingInk" xmlns:wne="http://schemas.microsoft.com/office/word/2006/wordml" xmlns:wps="http://schemas.microsoft.com/office/word/2010/wordprocessingShape" mc:Ignorable="w14 w15 w16se w16cid wp14">
-  <w:footnote w:type="separator" w:id="-1">
-    <w:p>
-      <w:r>
-        <w:separator/>
-      </w:r>
-    </w:p>
-  </w:footnote>
-  <w:footnote w:type="continuationSeparator" w:id="0">
-    <w:p>
-      <w:r>
-        <w:continuationSeparator/>
-      </w:r>
-    </w:p>
-  </w:footnote>
-</w:footnotes>
-</file>
-
-<file path=word/header1.xml><?xml version="1.0" encoding="utf-8"?>
-<w:hdr xmlns:wpc="http://schemas.microsoft.com/office/word/2010/wordprocessingCanvas" xmlns:cx="http://schemas.microsoft.com/office/drawing/2014/chartex" xmlns:cx1="http://schemas.microsoft.com/office/drawing/2015/9/8/chartex" xmlns:cx2="http://schemas.microsoft.com/office/drawing/2015/10/21/chartex" xmlns:cx3="http://schemas.microsoft.com/office/drawing/2016/5/9/chartex" xmlns:cx4="http://schemas.microsoft.com/office/drawing/2016/5/10/chartex" xmlns:cx5="http://schemas.microsoft.com/office/drawing/2016/5/11/chartex" xmlns:cx6="http://schemas.microsoft.com/office/drawing/2016/5/12/chartex" xmlns:cx7="http://schemas.microsoft.com/office/drawing/2016/5/13/chartex" xmlns:cx8="http://schemas.microsoft.com/office/drawing/2016/5/14/chartex" xmlns:mc="http://schemas.openxmlformats.org/markup-compatibility/2006" xmlns:aink="http://schemas.microsoft.com/office/drawing/2016/ink" xmlns:am3d="http://schemas.microsoft.com/office/drawing/2017/model3d" xmlns:o="urn:schemas-microsoft-com:office:office" xmlns:r="http://schemas.openxmlformats.org/officeDocument/2006/relationships" xmlns:m="http://schemas.openxmlformats.org/officeDocument/2006/math" xmlns:v="urn:schemas-microsoft-com:vml" xmlns:wp14="http://schemas.microsoft.com/office/word/2010/wordprocessingDrawing" xmlns:wp="http://schemas.openxmlformats.org/drawingml/2006/wordprocessingDrawing" xmlns:w10="urn:schemas-microsoft-com:office:word" xmlns:w="http://schemas.openxmlformats.org/wordprocessingml/2006/main" xmlns:w14="http://schemas.microsoft.com/office/word/2010/wordml" xmlns:w15="http://schemas.microsoft.com/office/word/2012/wordml" xmlns:w16cid="http://schemas.microsoft.com/office/word/2016/wordml/cid" xmlns:w16se="http://schemas.microsoft.com/office/word/2015/wordml/symex" xmlns:wpg="http://schemas.microsoft.com/office/word/2010/wordprocessingGroup" xmlns:wpi="http://schemas.microsoft.com/office/word/2010/wordprocessingInk" xmlns:wne="http://schemas.microsoft.com/office/word/2006/wordml" xmlns:wps="http://schemas.microsoft.com/office/word/2010/wordprocessingShape" mc:Ignorable="w14 w15 w16se w16cid wp14">
+<file path=word/footer1.xml><?xml version="1.0" encoding="utf-8"?>
+<w:ftr xmlns:wpc="http://schemas.microsoft.com/office/word/2010/wordprocessingCanvas" xmlns:cx="http://schemas.microsoft.com/office/drawing/2014/chartex" xmlns:cx1="http://schemas.microsoft.com/office/drawing/2015/9/8/chartex" xmlns:cx2="http://schemas.microsoft.com/office/drawing/2015/10/21/chartex" xmlns:cx3="http://schemas.microsoft.com/office/drawing/2016/5/9/chartex" xmlns:cx4="http://schemas.microsoft.com/office/drawing/2016/5/10/chartex" xmlns:cx5="http://schemas.microsoft.com/office/drawing/2016/5/11/chartex" xmlns:cx6="http://schemas.microsoft.com/office/drawing/2016/5/12/chartex" xmlns:cx7="http://schemas.microsoft.com/office/drawing/2016/5/13/chartex" xmlns:cx8="http://schemas.microsoft.com/office/drawing/2016/5/14/chartex" xmlns:mc="http://schemas.openxmlformats.org/markup-compatibility/2006" xmlns:aink="http://schemas.microsoft.com/office/drawing/2016/ink" xmlns:am3d="http://schemas.microsoft.com/office/drawing/2017/model3d" xmlns:o="urn:schemas-microsoft-com:office:office" xmlns:r="http://schemas.openxmlformats.org/officeDocument/2006/relationships" xmlns:m="http://schemas.openxmlformats.org/officeDocument/2006/math" xmlns:v="urn:schemas-microsoft-com:vml" xmlns:wp14="http://schemas.microsoft.com/office/word/2010/wordprocessingDrawing" xmlns:wp="http://schemas.openxmlformats.org/drawingml/2006/wordprocessingDrawing" xmlns:w10="urn:schemas-microsoft-com:office:word" xmlns:w="http://schemas.openxmlformats.org/wordprocessingml/2006/main" xmlns:w14="http://schemas.microsoft.com/office/word/2010/wordml" xmlns:w15="http://schemas.microsoft.com/office/word/2012/wordml" xmlns:w16cid="http://schemas.microsoft.com/office/word/2016/wordml/cid" xmlns:w16se="http://schemas.microsoft.com/office/word/2015/wordml/symex" xmlns:wpg="http://schemas.microsoft.com/office/word/2010/wordprocessingGroup" xmlns:wpi="http://schemas.microsoft.com/office/word/2010/wordprocessingInk" xmlns:wne="http://schemas.microsoft.com/office/word/2006/wordml" xmlns:wps="http://schemas.microsoft.com/office/word/2010/wordprocessingShape" mc:Ignorable="w14 w15 w16se w16cid wp14">
   <w:p>
     <w:pPr>
-      <w:pStyle w:val="Header"/>
+      <w:pStyle w:val="Footer"/>
       <w:jc w:val="right"/>
       <w:rPr>
         <w:rFonts w:ascii="TH Sarabun New" w:hAnsi="TH Sarabun New" w:cs="TH Sarabun New" w:hint="cs"/>
-        <w:color w:val="000000" w:themeColor="text1"/>
         <w:sz w:val="32"/>
         <w:szCs w:val="32"/>
       </w:rPr>
     </w:pPr>
     <w:r>
       <w:rPr>
-        <w:rFonts w:ascii="TH Sarabun New" w:hAnsi="TH Sarabun New" w:cs="TH Sarabun New" w:hint="cs"/>
-        <w:color w:val="000000" w:themeColor="text1"/>
+        <w:rFonts w:ascii="TH Sarabun New" w:hAnsi="TH Sarabun New" w:cs="TH Sarabun New"/>
         <w:sz w:val="32"/>
         <w:szCs w:val="32"/>
       </w:rPr>
@@ -2210,30 +2210,37 @@
     <w:r>
       <w:rPr>
         <w:rFonts w:ascii="TH Sarabun New" w:hAnsi="TH Sarabun New" w:cs="TH Sarabun New" w:hint="cs"/>
-        <w:color w:val="000000" w:themeColor="text1"/>
         <w:sz w:val="32"/>
         <w:szCs w:val="32"/>
       </w:rPr>
-      <w:t xml:space="preserve">y </w:t>
+      <w:t>y boyplus</w:t>
     </w:r>
-    <w:proofErr w:type="spellStart"/>
-    <w:r>
-      <w:rPr>
-        <w:rFonts w:ascii="TH Sarabun New" w:hAnsi="TH Sarabun New" w:cs="TH Sarabun New" w:hint="cs"/>
-        <w:color w:val="000000" w:themeColor="text1"/>
-        <w:sz w:val="32"/>
-        <w:szCs w:val="32"/>
-      </w:rPr>
-      <w:t>boyplus</w:t>
-    </w:r>
-    <w:proofErr w:type="spellEnd"/>
   </w:p>
   <w:p>
     <w:pPr>
-      <w:pStyle w:val="Header"/>
+      <w:pStyle w:val="Footer"/>
     </w:pPr>
   </w:p>
-</w:hdr>
+</w:ftr>
+</file>
+
+<file path=word/footnotes.xml><?xml version="1.0" encoding="utf-8"?>
+<w:footnotes xmlns:wpc="http://schemas.microsoft.com/office/word/2010/wordprocessingCanvas" xmlns:cx="http://schemas.microsoft.com/office/drawing/2014/chartex" xmlns:cx1="http://schemas.microsoft.com/office/drawing/2015/9/8/chartex" xmlns:cx2="http://schemas.microsoft.com/office/drawing/2015/10/21/chartex" xmlns:cx3="http://schemas.microsoft.com/office/drawing/2016/5/9/chartex" xmlns:cx4="http://schemas.microsoft.com/office/drawing/2016/5/10/chartex" xmlns:cx5="http://schemas.microsoft.com/office/drawing/2016/5/11/chartex" xmlns:cx6="http://schemas.microsoft.com/office/drawing/2016/5/12/chartex" xmlns:cx7="http://schemas.microsoft.com/office/drawing/2016/5/13/chartex" xmlns:cx8="http://schemas.microsoft.com/office/drawing/2016/5/14/chartex" xmlns:mc="http://schemas.openxmlformats.org/markup-compatibility/2006" xmlns:aink="http://schemas.microsoft.com/office/drawing/2016/ink" xmlns:am3d="http://schemas.microsoft.com/office/drawing/2017/model3d" xmlns:o="urn:schemas-microsoft-com:office:office" xmlns:r="http://schemas.openxmlformats.org/officeDocument/2006/relationships" xmlns:m="http://schemas.openxmlformats.org/officeDocument/2006/math" xmlns:v="urn:schemas-microsoft-com:vml" xmlns:wp14="http://schemas.microsoft.com/office/word/2010/wordprocessingDrawing" xmlns:wp="http://schemas.openxmlformats.org/drawingml/2006/wordprocessingDrawing" xmlns:w10="urn:schemas-microsoft-com:office:word" xmlns:w="http://schemas.openxmlformats.org/wordprocessingml/2006/main" xmlns:w14="http://schemas.microsoft.com/office/word/2010/wordml" xmlns:w15="http://schemas.microsoft.com/office/word/2012/wordml" xmlns:w16cid="http://schemas.microsoft.com/office/word/2016/wordml/cid" xmlns:w16se="http://schemas.microsoft.com/office/word/2015/wordml/symex" xmlns:wpg="http://schemas.microsoft.com/office/word/2010/wordprocessingGroup" xmlns:wpi="http://schemas.microsoft.com/office/word/2010/wordprocessingInk" xmlns:wne="http://schemas.microsoft.com/office/word/2006/wordml" xmlns:wps="http://schemas.microsoft.com/office/word/2010/wordprocessingShape" mc:Ignorable="w14 w15 w16se w16cid wp14">
+  <w:footnote w:type="separator" w:id="-1">
+    <w:p>
+      <w:r>
+        <w:separator/>
+      </w:r>
+    </w:p>
+  </w:footnote>
+  <w:footnote w:type="continuationSeparator" w:id="0">
+    <w:p>
+      <w:r>
+        <w:continuationSeparator/>
+      </w:r>
+    </w:p>
+  </w:footnote>
+</w:footnotes>
 </file>
 
 <file path=word/styles.xml><?xml version="1.0" encoding="utf-8"?>

</xml_diff>